<commit_message>
further work on create employee form
</commit_message>
<xml_diff>
--- a/documentation/RequirementAnalysis/8-190725.docx
+++ b/documentation/RequirementAnalysis/8-190725.docx
@@ -1741,13 +1741,7 @@
         <w:rPr>
           <w:lang w:val="en-GB"/>
         </w:rPr>
-        <w:t>As a manager + employee</w:t>
-      </w:r>
-      <w:r>
-        <w:rPr>
-          <w:lang w:val="en-GB"/>
-        </w:rPr>
-        <w:t>, I want that my vacations are AUTMATICALLY ACCEPTED sincew I don’t have to ask anyone</w:t>
+        <w:t>As a manager + employee, I want that my vacations are AUTMATICALLY ACCEPTED sincew I don’t have to ask anyone</w:t>
       </w:r>
     </w:p>
     <w:p>
@@ -2705,6 +2699,12 @@
           <w:lang w:val="en-GB"/>
         </w:rPr>
         <w:t>, is reporting to a manager</w:t>
+      </w:r>
+      <w:r>
+        <w:rPr>
+          <w:lang w:val="en-GB"/>
+        </w:rPr>
+        <w:t>, can temporarliy not hava</w:t>
       </w:r>
     </w:p>
     <w:p>
@@ -4683,7 +4683,6 @@
         <w:docPartUnique/>
       </w:docPartObj>
     </w:sdtPr>
-    <w:sdtEndPr/>
     <w:sdtContent>
       <w:p>
         <w:pPr>

</xml_diff>